<commit_message>
update class 01 type commands
</commit_message>
<xml_diff>
--- a/Documents/PPC-Desenvolvendor-Web.docx
+++ b/Documents/PPC-Desenvolvendor-Web.docx
@@ -17146,9 +17146,40 @@
             </w:r>
             <w:r>
               <w:rPr>
-                <w:sz w:val="24"/>
-              </w:rPr>
-              <w:t xml:space="preserve"> e definição de dados de uma tabela</w:t>
+                <w:color w:val="FF0000"/>
+                <w:sz w:val="24"/>
+              </w:rPr>
+              <w:t>, Tabela</w:t>
+            </w:r>
+            <w:r>
+              <w:rPr>
+                <w:sz w:val="24"/>
+              </w:rPr>
+              <w:t xml:space="preserve"> e </w:t>
+            </w:r>
+            <w:r>
+              <w:rPr>
+                <w:sz w:val="24"/>
+              </w:rPr>
+              <w:t>D</w:t>
+            </w:r>
+            <w:r>
+              <w:rPr>
+                <w:sz w:val="24"/>
+              </w:rPr>
+              <w:t xml:space="preserve">efinição de </w:t>
+            </w:r>
+            <w:r>
+              <w:rPr>
+                <w:sz w:val="24"/>
+              </w:rPr>
+              <w:t>D</w:t>
+            </w:r>
+            <w:r>
+              <w:rPr>
+                <w:sz w:val="24"/>
+              </w:rPr>
+              <w:t>ados</w:t>
             </w:r>
             <w:r>
               <w:rPr>
@@ -17161,7 +17192,39 @@
                 <w:color w:val="FF0000"/>
                 <w:sz w:val="24"/>
               </w:rPr>
-              <w:t>INT, VARCHAR, DATE, DECIMAL;</w:t>
+              <w:t xml:space="preserve">INT, VARCHAR, DATE, </w:t>
+            </w:r>
+            <w:proofErr w:type="gramStart"/>
+            <w:r>
+              <w:rPr>
+                <w:color w:val="FF0000"/>
+                <w:sz w:val="24"/>
+              </w:rPr>
+              <w:t>DECIMAL</w:t>
+            </w:r>
+            <w:r>
+              <w:rPr>
+                <w:color w:val="FF0000"/>
+                <w:sz w:val="24"/>
+              </w:rPr>
+              <w:t xml:space="preserve">, </w:t>
+            </w:r>
+            <w:proofErr w:type="spellStart"/>
+            <w:r>
+              <w:rPr>
+                <w:color w:val="FF0000"/>
+                <w:sz w:val="24"/>
+              </w:rPr>
+              <w:t>etc</w:t>
+            </w:r>
+            <w:proofErr w:type="spellEnd"/>
+            <w:proofErr w:type="gramEnd"/>
+            <w:r>
+              <w:rPr>
+                <w:color w:val="FF0000"/>
+                <w:sz w:val="24"/>
+              </w:rPr>
+              <w:t>;</w:t>
             </w:r>
             <w:r>
               <w:rPr>
@@ -17469,13 +17532,7 @@
               <w:rPr>
                 <w:sz w:val="24"/>
               </w:rPr>
-              <w:t xml:space="preserve"> </w:t>
-            </w:r>
-            <w:r>
-              <w:rPr>
-                <w:sz w:val="24"/>
-              </w:rPr>
-              <w:t>SQL</w:t>
+              <w:t xml:space="preserve"> SQL</w:t>
             </w:r>
             <w:r>
               <w:rPr>

</xml_diff>

<commit_message>
update script node start server
</commit_message>
<xml_diff>
--- a/Documents/PPC-Desenvolvendor-Web.docx
+++ b/Documents/PPC-Desenvolvendor-Web.docx
@@ -6699,32 +6699,15 @@
                 <w:color w:val="000000" w:themeColor="text1"/>
                 <w:sz w:val="24"/>
               </w:rPr>
-              <w:t xml:space="preserve">CORTELLA, Mario Sergio/BARROS FILHO, Clóvis </w:t>
-            </w:r>
-            <w:proofErr w:type="gramStart"/>
-            <w:r>
-              <w:rPr>
-                <w:color w:val="000000" w:themeColor="text1"/>
-                <w:sz w:val="24"/>
-              </w:rPr>
-              <w:t xml:space="preserve">de, </w:t>
-            </w:r>
-            <w:r>
-              <w:rPr>
-                <w:b/>
-                <w:color w:val="000000" w:themeColor="text1"/>
-                <w:sz w:val="24"/>
-              </w:rPr>
-              <w:t>Ética E Vergonha</w:t>
-            </w:r>
-            <w:proofErr w:type="gramEnd"/>
-            <w:r>
-              <w:rPr>
-                <w:b/>
-                <w:color w:val="000000" w:themeColor="text1"/>
-                <w:sz w:val="24"/>
-              </w:rPr>
-              <w:t xml:space="preserve"> Na Cara! </w:t>
+              <w:t xml:space="preserve">CORTELLA, Mario Sergio/BARROS FILHO, Clóvis de, </w:t>
+            </w:r>
+            <w:r>
+              <w:rPr>
+                <w:b/>
+                <w:color w:val="000000" w:themeColor="text1"/>
+                <w:sz w:val="24"/>
+              </w:rPr>
+              <w:t xml:space="preserve">Ética E Vergonha Na Cara! </w:t>
             </w:r>
             <w:r>
               <w:rPr>
@@ -17730,19 +17713,7 @@
               <w:rPr>
                 <w:sz w:val="24"/>
               </w:rPr>
-              <w:t xml:space="preserve"> NOT </w:t>
-            </w:r>
-            <w:r>
-              <w:rPr>
-                <w:sz w:val="24"/>
-              </w:rPr>
-              <w:t>BETWEEN</w:t>
-            </w:r>
-            <w:r>
-              <w:rPr>
-                <w:sz w:val="24"/>
-              </w:rPr>
-              <w:t>,</w:t>
+              <w:t xml:space="preserve"> NOT BETWEEN,</w:t>
             </w:r>
             <w:r>
               <w:rPr>
@@ -18452,30 +18423,30 @@
                 <w:color w:val="000000" w:themeColor="text1"/>
                 <w:sz w:val="24"/>
               </w:rPr>
-              <w:t xml:space="preserve">Gerenciar </w:t>
-            </w:r>
-            <w:r>
-              <w:rPr>
-                <w:color w:val="000000" w:themeColor="text1"/>
-                <w:sz w:val="24"/>
-              </w:rPr>
-              <w:t xml:space="preserve">requisições, Integrar </w:t>
-            </w:r>
-            <w:proofErr w:type="spellStart"/>
-            <w:r>
-              <w:rPr>
-                <w:color w:val="000000" w:themeColor="text1"/>
-                <w:sz w:val="24"/>
-              </w:rPr>
-              <w:t>Views</w:t>
-            </w:r>
-            <w:proofErr w:type="spellEnd"/>
-            <w:r>
-              <w:rPr>
-                <w:color w:val="000000" w:themeColor="text1"/>
-                <w:sz w:val="24"/>
-              </w:rPr>
-              <w:t>, Adicionar Processos;</w:t>
+              <w:t xml:space="preserve">Configurar e modelar </w:t>
+            </w:r>
+            <w:proofErr w:type="gramStart"/>
+            <w:r>
+              <w:rPr>
+                <w:color w:val="000000" w:themeColor="text1"/>
+                <w:sz w:val="24"/>
+              </w:rPr>
+              <w:t>servidor</w:t>
+            </w:r>
+            <w:r>
+              <w:rPr>
+                <w:color w:val="000000" w:themeColor="text1"/>
+                <w:sz w:val="24"/>
+              </w:rPr>
+              <w:t xml:space="preserve"> Node</w:t>
+            </w:r>
+            <w:proofErr w:type="gramEnd"/>
+            <w:r>
+              <w:rPr>
+                <w:color w:val="000000" w:themeColor="text1"/>
+                <w:sz w:val="24"/>
+              </w:rPr>
+              <w:t>;</w:t>
             </w:r>
           </w:p>
           <w:p>
@@ -18557,44 +18528,6 @@
               <w:tabs>
                 <w:tab w:val="left" w:pos="394"/>
               </w:tabs>
-              <w:spacing w:line="270" w:lineRule="exact"/>
-              <w:rPr>
-                <w:color w:val="000000" w:themeColor="text1"/>
-                <w:sz w:val="24"/>
-              </w:rPr>
-            </w:pPr>
-            <w:r>
-              <w:rPr>
-                <w:color w:val="000000" w:themeColor="text1"/>
-                <w:sz w:val="24"/>
-              </w:rPr>
-              <w:t>Gerenciador de Pacotes</w:t>
-            </w:r>
-            <w:r>
-              <w:rPr>
-                <w:color w:val="000000" w:themeColor="text1"/>
-                <w:sz w:val="24"/>
-              </w:rPr>
-              <w:t xml:space="preserve"> (NPM)</w:t>
-            </w:r>
-            <w:r>
-              <w:rPr>
-                <w:color w:val="000000" w:themeColor="text1"/>
-                <w:sz w:val="24"/>
-              </w:rPr>
-              <w:t>;</w:t>
-            </w:r>
-          </w:p>
-          <w:p>
-            <w:pPr>
-              <w:pStyle w:val="TableParagraph"/>
-              <w:numPr>
-                <w:ilvl w:val="0"/>
-                <w:numId w:val="16"/>
-              </w:numPr>
-              <w:tabs>
-                <w:tab w:val="left" w:pos="394"/>
-              </w:tabs>
               <w:spacing w:line="274" w:lineRule="exact"/>
               <w:ind w:hanging="251"/>
               <w:rPr>
@@ -18607,59 +18540,71 @@
                 <w:color w:val="000000" w:themeColor="text1"/>
                 <w:sz w:val="24"/>
               </w:rPr>
-              <w:t>Configurar</w:t>
-            </w:r>
-            <w:r>
-              <w:rPr>
-                <w:color w:val="000000" w:themeColor="text1"/>
-                <w:sz w:val="24"/>
-              </w:rPr>
-              <w:t>,</w:t>
-            </w:r>
-            <w:r>
-              <w:rPr>
-                <w:color w:val="000000" w:themeColor="text1"/>
-                <w:sz w:val="24"/>
-              </w:rPr>
-              <w:t xml:space="preserve"> exibir HTML com EJS</w:t>
-            </w:r>
-            <w:r>
-              <w:rPr>
-                <w:color w:val="000000" w:themeColor="text1"/>
-                <w:sz w:val="24"/>
-              </w:rPr>
-              <w:t xml:space="preserve"> e m</w:t>
-            </w:r>
-            <w:r>
-              <w:rPr>
-                <w:color w:val="000000" w:themeColor="text1"/>
-                <w:sz w:val="24"/>
-              </w:rPr>
-              <w:t xml:space="preserve">odelar </w:t>
-            </w:r>
-            <w:proofErr w:type="gramStart"/>
-            <w:r>
-              <w:rPr>
-                <w:color w:val="000000" w:themeColor="text1"/>
-                <w:sz w:val="24"/>
-              </w:rPr>
-              <w:t>aplica</w:t>
-            </w:r>
-            <w:r>
-              <w:rPr>
-                <w:color w:val="000000" w:themeColor="text1"/>
-                <w:sz w:val="24"/>
-              </w:rPr>
-              <w:t>ção</w:t>
-            </w:r>
-            <w:r>
-              <w:rPr>
-                <w:color w:val="000000" w:themeColor="text1"/>
-                <w:sz w:val="24"/>
-              </w:rPr>
-              <w:t xml:space="preserve"> Node</w:t>
-            </w:r>
-            <w:proofErr w:type="gramEnd"/>
+              <w:t>Verbos HTTP</w:t>
+            </w:r>
+            <w:r>
+              <w:rPr>
+                <w:color w:val="000000" w:themeColor="text1"/>
+                <w:sz w:val="24"/>
+              </w:rPr>
+              <w:t xml:space="preserve"> </w:t>
+            </w:r>
+            <w:r>
+              <w:rPr>
+                <w:color w:val="000000" w:themeColor="text1"/>
+                <w:sz w:val="24"/>
+              </w:rPr>
+              <w:t>(</w:t>
+            </w:r>
+            <w:r>
+              <w:rPr>
+                <w:color w:val="000000" w:themeColor="text1"/>
+                <w:sz w:val="24"/>
+              </w:rPr>
+              <w:t xml:space="preserve">GET, POST, PUT, </w:t>
+            </w:r>
+            <w:r>
+              <w:rPr>
+                <w:color w:val="000000" w:themeColor="text1"/>
+                <w:sz w:val="24"/>
+              </w:rPr>
+              <w:t>DELETE</w:t>
+            </w:r>
+            <w:r>
+              <w:rPr>
+                <w:color w:val="000000" w:themeColor="text1"/>
+                <w:sz w:val="24"/>
+              </w:rPr>
+              <w:t>)</w:t>
+            </w:r>
+            <w:r>
+              <w:rPr>
+                <w:color w:val="000000" w:themeColor="text1"/>
+                <w:sz w:val="24"/>
+              </w:rPr>
+              <w:t xml:space="preserve"> e </w:t>
+            </w:r>
+            <w:r>
+              <w:rPr>
+                <w:color w:val="000000" w:themeColor="text1"/>
+                <w:sz w:val="24"/>
+              </w:rPr>
+              <w:t xml:space="preserve">testes na </w:t>
+            </w:r>
+            <w:r>
+              <w:rPr>
+                <w:color w:val="000000" w:themeColor="text1"/>
+                <w:sz w:val="24"/>
+              </w:rPr>
+              <w:t>aplicação</w:t>
+            </w:r>
+            <w:r>
+              <w:rPr>
+                <w:color w:val="000000" w:themeColor="text1"/>
+                <w:sz w:val="24"/>
+              </w:rPr>
+              <w:t xml:space="preserve"> INSOMNIA</w:t>
+            </w:r>
             <w:r>
               <w:rPr>
                 <w:color w:val="000000" w:themeColor="text1"/>
@@ -19175,6 +19120,323 @@
                 <w:sz w:val="24"/>
               </w:rPr>
               <w:t>/&gt;</w:t>
+            </w:r>
+          </w:p>
+          <w:p>
+            <w:pPr>
+              <w:pStyle w:val="TableParagraph"/>
+              <w:tabs>
+                <w:tab w:val="left" w:pos="1264"/>
+                <w:tab w:val="left" w:pos="1826"/>
+              </w:tabs>
+              <w:spacing w:before="9" w:line="274" w:lineRule="exact"/>
+              <w:ind w:right="107"/>
+            </w:pPr>
+            <w:r>
+              <w:rPr>
+                <w:color w:val="000000" w:themeColor="text1"/>
+                <w:sz w:val="24"/>
+              </w:rPr>
+              <w:t>Acesso em: 26 jul. 2022.</w:t>
+            </w:r>
+            <w:r>
+              <w:t xml:space="preserve"> </w:t>
+            </w:r>
+          </w:p>
+          <w:p>
+            <w:pPr>
+              <w:pStyle w:val="TableParagraph"/>
+              <w:tabs>
+                <w:tab w:val="left" w:pos="1264"/>
+                <w:tab w:val="left" w:pos="1826"/>
+              </w:tabs>
+              <w:spacing w:before="9" w:line="274" w:lineRule="exact"/>
+              <w:ind w:right="107"/>
+            </w:pPr>
+          </w:p>
+          <w:p>
+            <w:pPr>
+              <w:pStyle w:val="TableParagraph"/>
+              <w:spacing w:line="271" w:lineRule="exact"/>
+              <w:rPr>
+                <w:b/>
+                <w:color w:val="000000" w:themeColor="text1"/>
+                <w:sz w:val="24"/>
+              </w:rPr>
+            </w:pPr>
+            <w:r>
+              <w:rPr>
+                <w:bCs/>
+                <w:color w:val="000000" w:themeColor="text1"/>
+                <w:sz w:val="24"/>
+              </w:rPr>
+              <w:t>EXPRESS</w:t>
+            </w:r>
+            <w:r>
+              <w:rPr>
+                <w:bCs/>
+                <w:color w:val="000000" w:themeColor="text1"/>
+                <w:sz w:val="24"/>
+              </w:rPr>
+              <w:t>.</w:t>
+            </w:r>
+            <w:r>
+              <w:rPr>
+                <w:b/>
+                <w:color w:val="000000" w:themeColor="text1"/>
+                <w:sz w:val="24"/>
+              </w:rPr>
+              <w:t xml:space="preserve"> </w:t>
+            </w:r>
+            <w:r>
+              <w:rPr>
+                <w:color w:val="000000" w:themeColor="text1"/>
+                <w:sz w:val="24"/>
+              </w:rPr>
+              <w:t xml:space="preserve"> </w:t>
+            </w:r>
+            <w:r>
+              <w:rPr>
+                <w:b/>
+                <w:bCs/>
+                <w:color w:val="000000" w:themeColor="text1"/>
+                <w:sz w:val="24"/>
+              </w:rPr>
+              <w:t>Referência Docs</w:t>
+            </w:r>
+            <w:r>
+              <w:rPr>
+                <w:b/>
+                <w:bCs/>
+                <w:color w:val="000000" w:themeColor="text1"/>
+                <w:sz w:val="24"/>
+              </w:rPr>
+              <w:t>.</w:t>
+            </w:r>
+            <w:r>
+              <w:rPr>
+                <w:color w:val="000000" w:themeColor="text1"/>
+                <w:sz w:val="24"/>
+              </w:rPr>
+              <w:t xml:space="preserve"> </w:t>
+            </w:r>
+          </w:p>
+          <w:p>
+            <w:pPr>
+              <w:pStyle w:val="TableParagraph"/>
+              <w:tabs>
+                <w:tab w:val="left" w:pos="1264"/>
+                <w:tab w:val="left" w:pos="1826"/>
+              </w:tabs>
+              <w:spacing w:before="4" w:line="274" w:lineRule="exact"/>
+              <w:ind w:right="94"/>
+              <w:rPr>
+                <w:strike/>
+                <w:color w:val="000000" w:themeColor="text1"/>
+                <w:sz w:val="24"/>
+              </w:rPr>
+            </w:pPr>
+            <w:r>
+              <w:rPr>
+                <w:color w:val="000000" w:themeColor="text1"/>
+                <w:sz w:val="24"/>
+              </w:rPr>
+              <w:t>Disponível</w:t>
+            </w:r>
+            <w:r>
+              <w:rPr>
+                <w:color w:val="000000" w:themeColor="text1"/>
+                <w:sz w:val="24"/>
+              </w:rPr>
+              <w:tab/>
+              <w:t>em:</w:t>
+            </w:r>
+            <w:r>
+              <w:rPr>
+                <w:color w:val="000000" w:themeColor="text1"/>
+                <w:sz w:val="24"/>
+              </w:rPr>
+              <w:tab/>
+              <w:t>&lt;</w:t>
+            </w:r>
+            <w:r>
+              <w:rPr>
+                <w:color w:val="000000" w:themeColor="text1"/>
+                <w:sz w:val="24"/>
+              </w:rPr>
+              <w:t>https://expressjs.com/</w:t>
+            </w:r>
+            <w:r>
+              <w:rPr>
+                <w:color w:val="000000" w:themeColor="text1"/>
+                <w:sz w:val="24"/>
+              </w:rPr>
+              <w:t>&gt;</w:t>
+            </w:r>
+          </w:p>
+          <w:p>
+            <w:pPr>
+              <w:pStyle w:val="TableParagraph"/>
+              <w:tabs>
+                <w:tab w:val="left" w:pos="1264"/>
+                <w:tab w:val="left" w:pos="1826"/>
+              </w:tabs>
+              <w:spacing w:before="9" w:line="274" w:lineRule="exact"/>
+              <w:ind w:right="107"/>
+              <w:rPr>
+                <w:color w:val="000000" w:themeColor="text1"/>
+                <w:sz w:val="24"/>
+              </w:rPr>
+            </w:pPr>
+            <w:r>
+              <w:rPr>
+                <w:color w:val="000000" w:themeColor="text1"/>
+                <w:sz w:val="24"/>
+              </w:rPr>
+              <w:t>Acesso em: 26 jul. 2022.</w:t>
+            </w:r>
+          </w:p>
+          <w:p>
+            <w:pPr>
+              <w:pStyle w:val="TableParagraph"/>
+              <w:tabs>
+                <w:tab w:val="left" w:pos="1264"/>
+                <w:tab w:val="left" w:pos="1826"/>
+              </w:tabs>
+              <w:spacing w:before="9" w:line="274" w:lineRule="exact"/>
+              <w:ind w:right="107"/>
+              <w:rPr>
+                <w:color w:val="000000" w:themeColor="text1"/>
+                <w:sz w:val="24"/>
+              </w:rPr>
+            </w:pPr>
+          </w:p>
+          <w:p>
+            <w:pPr>
+              <w:pStyle w:val="TableParagraph"/>
+              <w:spacing w:line="271" w:lineRule="exact"/>
+              <w:rPr>
+                <w:b/>
+                <w:color w:val="000000" w:themeColor="text1"/>
+                <w:sz w:val="24"/>
+              </w:rPr>
+            </w:pPr>
+            <w:r>
+              <w:rPr>
+                <w:bCs/>
+                <w:color w:val="000000" w:themeColor="text1"/>
+                <w:sz w:val="24"/>
+              </w:rPr>
+              <w:t>INSO</w:t>
+            </w:r>
+            <w:r>
+              <w:rPr>
+                <w:bCs/>
+                <w:color w:val="000000" w:themeColor="text1"/>
+                <w:sz w:val="24"/>
+              </w:rPr>
+              <w:t>MNIA</w:t>
+            </w:r>
+            <w:r>
+              <w:rPr>
+                <w:bCs/>
+                <w:color w:val="000000" w:themeColor="text1"/>
+                <w:sz w:val="24"/>
+              </w:rPr>
+              <w:t>.</w:t>
+            </w:r>
+            <w:r>
+              <w:rPr>
+                <w:b/>
+                <w:color w:val="000000" w:themeColor="text1"/>
+                <w:sz w:val="24"/>
+              </w:rPr>
+              <w:t xml:space="preserve"> </w:t>
+            </w:r>
+            <w:r>
+              <w:rPr>
+                <w:color w:val="000000" w:themeColor="text1"/>
+                <w:sz w:val="24"/>
+              </w:rPr>
+              <w:t xml:space="preserve"> </w:t>
+            </w:r>
+            <w:r>
+              <w:rPr>
+                <w:b/>
+                <w:bCs/>
+                <w:color w:val="000000" w:themeColor="text1"/>
+                <w:sz w:val="24"/>
+              </w:rPr>
+              <w:t>Referência Docs</w:t>
+            </w:r>
+            <w:r>
+              <w:rPr>
+                <w:b/>
+                <w:bCs/>
+                <w:color w:val="000000" w:themeColor="text1"/>
+                <w:sz w:val="24"/>
+              </w:rPr>
+              <w:t>.</w:t>
+            </w:r>
+            <w:r>
+              <w:rPr>
+                <w:color w:val="000000" w:themeColor="text1"/>
+                <w:sz w:val="24"/>
+              </w:rPr>
+              <w:t xml:space="preserve"> </w:t>
+            </w:r>
+          </w:p>
+          <w:p>
+            <w:pPr>
+              <w:pStyle w:val="TableParagraph"/>
+              <w:tabs>
+                <w:tab w:val="left" w:pos="1264"/>
+                <w:tab w:val="left" w:pos="1826"/>
+              </w:tabs>
+              <w:spacing w:before="4" w:line="274" w:lineRule="exact"/>
+              <w:ind w:right="94"/>
+              <w:rPr>
+                <w:strike/>
+                <w:color w:val="000000" w:themeColor="text1"/>
+                <w:sz w:val="24"/>
+              </w:rPr>
+            </w:pPr>
+            <w:r>
+              <w:rPr>
+                <w:color w:val="000000" w:themeColor="text1"/>
+                <w:sz w:val="24"/>
+              </w:rPr>
+              <w:t>Disponível</w:t>
+            </w:r>
+            <w:r>
+              <w:rPr>
+                <w:color w:val="000000" w:themeColor="text1"/>
+                <w:sz w:val="24"/>
+              </w:rPr>
+              <w:tab/>
+              <w:t>em:</w:t>
+            </w:r>
+            <w:r>
+              <w:rPr>
+                <w:color w:val="000000" w:themeColor="text1"/>
+                <w:sz w:val="24"/>
+              </w:rPr>
+              <w:tab/>
+              <w:t>&lt;</w:t>
+            </w:r>
+            <w:r>
+              <w:rPr>
+                <w:color w:val="000000" w:themeColor="text1"/>
+                <w:sz w:val="24"/>
+              </w:rPr>
+              <w:t>https://docs.insomnia.rest/</w:t>
+            </w:r>
+            <w:r>
+              <w:rPr>
+                <w:color w:val="000000" w:themeColor="text1"/>
+                <w:sz w:val="24"/>
+              </w:rPr>
+              <w:t>&gt;</w:t>
             </w:r>
           </w:p>
           <w:p>
@@ -20347,7 +20609,15 @@
                 <w:color w:val="000000" w:themeColor="text1"/>
                 <w:sz w:val="24"/>
               </w:rPr>
-              <w:t>https://www.linkedin.com/learning/como-aproveitar-ao-maximo-o-linkedin-2022/como-aproveitar-ao-maximo-o-linkedin?autoplay=true</w:t>
+              <w:t>https://www.linkedin.com/learning/como-aproveitar-ao-maximo-o-linkedin-</w:t>
+            </w:r>
+            <w:r>
+              <w:rPr>
+                <w:color w:val="000000" w:themeColor="text1"/>
+                <w:sz w:val="24"/>
+              </w:rPr>
+              <w:lastRenderedPageBreak/>
+              <w:t>2022/como-aproveitar-ao-maximo-o-linkedin?autoplay=true</w:t>
             </w:r>
             <w:r>
               <w:rPr>
@@ -22043,7 +22313,14 @@
         <w:rPr>
           <w:color w:val="000000" w:themeColor="text1"/>
         </w:rPr>
-        <w:t>As avaliações serão feitas por meio de coleta de informação e acompanhamento das atividades desenvolvidas no ambiente de Sala de Aula. O registro das avaliações visa o controle</w:t>
+        <w:t xml:space="preserve">As avaliações serão feitas por meio de coleta de informação e acompanhamento das </w:t>
+      </w:r>
+      <w:r>
+        <w:rPr>
+          <w:color w:val="000000" w:themeColor="text1"/>
+        </w:rPr>
+        <w:lastRenderedPageBreak/>
+        <w:t>atividades desenvolvidas no ambiente de Sala de Aula. O registro das avaliações visa o controle</w:t>
       </w:r>
       <w:r>
         <w:rPr>
@@ -24213,6 +24490,7 @@
           <w:color w:val="000000" w:themeColor="text1"/>
           <w:sz w:val="24"/>
         </w:rPr>
+        <w:lastRenderedPageBreak/>
         <w:t xml:space="preserve">Quadro 4 – </w:t>
       </w:r>
       <w:r>
@@ -24593,7 +24871,6 @@
                 <w:color w:val="000000" w:themeColor="text1"/>
                 <w:sz w:val="24"/>
               </w:rPr>
-              <w:lastRenderedPageBreak/>
               <w:t>2</w:t>
             </w:r>
           </w:p>
@@ -27700,7 +27977,15 @@
           <w:color w:val="000000" w:themeColor="text1"/>
           <w:sz w:val="16"/>
         </w:rPr>
-        <w:t xml:space="preserve"> Atualização da Lista Básica em </w:t>
+        <w:t xml:space="preserve"> </w:t>
+      </w:r>
+      <w:r>
+        <w:rPr>
+          <w:color w:val="000000" w:themeColor="text1"/>
+          <w:sz w:val="16"/>
+        </w:rPr>
+        <w:lastRenderedPageBreak/>
+        <w:t xml:space="preserve">Atualização da Lista Básica em </w:t>
       </w:r>
       <w:r>
         <w:rPr>

</xml_diff>

<commit_message>
update database user connection
</commit_message>
<xml_diff>
--- a/Documents/PPC-Desenvolvendor-Web.docx
+++ b/Documents/PPC-Desenvolvendor-Web.docx
@@ -16858,7 +16858,7 @@
               <w:rPr>
                 <w:sz w:val="24"/>
               </w:rPr>
-              <w:t>Restrições de Integridade</w:t>
+              <w:t>Restrições</w:t>
             </w:r>
             <w:r>
               <w:rPr>
@@ -16868,29 +16868,44 @@
             </w:r>
             <w:r>
               <w:rPr>
-                <w:spacing w:val="-7"/>
                 <w:sz w:val="24"/>
               </w:rPr>
               <w:t xml:space="preserve"> </w:t>
             </w:r>
             <w:r>
               <w:rPr>
-                <w:sz w:val="24"/>
-              </w:rPr>
-              <w:t>Segurança</w:t>
-            </w:r>
-            <w:r>
-              <w:rPr>
-                <w:sz w:val="24"/>
-              </w:rPr>
-              <w:t xml:space="preserve">, </w:t>
-            </w:r>
-            <w:r>
-              <w:rPr>
                 <w:color w:val="FF0000"/>
                 <w:sz w:val="24"/>
               </w:rPr>
-              <w:t>Criação de Contas de Usuário e Definindo Privilégios;</w:t>
+              <w:t>Criação de Contas de Usuário e Defini</w:t>
+            </w:r>
+            <w:r>
+              <w:rPr>
+                <w:color w:val="FF0000"/>
+                <w:sz w:val="24"/>
+              </w:rPr>
+              <w:t>ção de</w:t>
+            </w:r>
+            <w:r>
+              <w:rPr>
+                <w:color w:val="FF0000"/>
+                <w:sz w:val="24"/>
+              </w:rPr>
+              <w:t xml:space="preserve"> Privilégios</w:t>
+            </w:r>
+            <w:r>
+              <w:rPr>
+                <w:color w:val="FF0000"/>
+                <w:sz w:val="24"/>
+              </w:rPr>
+              <w:t>: GRANT e REVOKE</w:t>
+            </w:r>
+            <w:r>
+              <w:rPr>
+                <w:color w:val="FF0000"/>
+                <w:sz w:val="24"/>
+              </w:rPr>
+              <w:t>;</w:t>
             </w:r>
           </w:p>
           <w:p>
@@ -17919,7 +17934,6 @@
               </w:rPr>
               <w:t xml:space="preserve">Configurar e modelar </w:t>
             </w:r>
-            <w:proofErr w:type="gramStart"/>
             <w:r>
               <w:rPr>
                 <w:color w:val="000000" w:themeColor="text1"/>
@@ -17934,7 +17948,22 @@
               </w:rPr>
               <w:t xml:space="preserve"> Node</w:t>
             </w:r>
-            <w:proofErr w:type="gramEnd"/>
+            <w:r>
+              <w:rPr>
+                <w:color w:val="000000" w:themeColor="text1"/>
+                <w:sz w:val="24"/>
+              </w:rPr>
+              <w:t xml:space="preserve"> e </w:t>
+            </w:r>
+            <w:proofErr w:type="spellStart"/>
+            <w:r>
+              <w:rPr>
+                <w:color w:val="000000" w:themeColor="text1"/>
+                <w:sz w:val="24"/>
+              </w:rPr>
+              <w:t>Nodemon</w:t>
+            </w:r>
+            <w:proofErr w:type="spellEnd"/>
             <w:r>
               <w:rPr>
                 <w:color w:val="000000" w:themeColor="text1"/>
@@ -17965,45 +17994,71 @@
                 <w:color w:val="000000" w:themeColor="text1"/>
                 <w:sz w:val="24"/>
               </w:rPr>
-              <w:t xml:space="preserve">Criar </w:t>
-            </w:r>
-            <w:r>
-              <w:rPr>
-                <w:color w:val="000000" w:themeColor="text1"/>
-                <w:sz w:val="24"/>
-              </w:rPr>
-              <w:t xml:space="preserve">e encerrar </w:t>
-            </w:r>
-            <w:r>
-              <w:rPr>
-                <w:color w:val="000000" w:themeColor="text1"/>
-                <w:sz w:val="24"/>
-              </w:rPr>
-              <w:t>um servidor Web</w:t>
-            </w:r>
-            <w:r>
-              <w:rPr>
-                <w:color w:val="000000" w:themeColor="text1"/>
-                <w:sz w:val="24"/>
-              </w:rPr>
-              <w:t xml:space="preserve"> do </w:t>
-            </w:r>
-            <w:proofErr w:type="spellStart"/>
-            <w:r>
-              <w:rPr>
-                <w:color w:val="000000" w:themeColor="text1"/>
-                <w:sz w:val="24"/>
-              </w:rPr>
-              <w:t>Node</w:t>
-            </w:r>
-            <w:r>
-              <w:rPr>
-                <w:color w:val="000000" w:themeColor="text1"/>
-                <w:sz w:val="24"/>
-              </w:rPr>
-              <w:t>mon</w:t>
-            </w:r>
-            <w:proofErr w:type="spellEnd"/>
+              <w:t>Verbos HTTP</w:t>
+            </w:r>
+            <w:r>
+              <w:rPr>
+                <w:color w:val="000000" w:themeColor="text1"/>
+                <w:sz w:val="24"/>
+              </w:rPr>
+              <w:t xml:space="preserve"> </w:t>
+            </w:r>
+            <w:r>
+              <w:rPr>
+                <w:color w:val="000000" w:themeColor="text1"/>
+                <w:sz w:val="24"/>
+              </w:rPr>
+              <w:t>(</w:t>
+            </w:r>
+            <w:r>
+              <w:rPr>
+                <w:color w:val="000000" w:themeColor="text1"/>
+                <w:sz w:val="24"/>
+              </w:rPr>
+              <w:t xml:space="preserve">GET, POST, PUT, </w:t>
+            </w:r>
+            <w:r>
+              <w:rPr>
+                <w:color w:val="000000" w:themeColor="text1"/>
+                <w:sz w:val="24"/>
+              </w:rPr>
+              <w:t>DELETE</w:t>
+            </w:r>
+            <w:r>
+              <w:rPr>
+                <w:color w:val="000000" w:themeColor="text1"/>
+                <w:sz w:val="24"/>
+              </w:rPr>
+              <w:t>)</w:t>
+            </w:r>
+            <w:r>
+              <w:rPr>
+                <w:color w:val="000000" w:themeColor="text1"/>
+                <w:sz w:val="24"/>
+              </w:rPr>
+              <w:t xml:space="preserve"> e </w:t>
+            </w:r>
+            <w:r>
+              <w:rPr>
+                <w:color w:val="000000" w:themeColor="text1"/>
+                <w:sz w:val="24"/>
+              </w:rPr>
+              <w:t xml:space="preserve">testes na </w:t>
+            </w:r>
+            <w:r>
+              <w:rPr>
+                <w:color w:val="000000" w:themeColor="text1"/>
+                <w:sz w:val="24"/>
+              </w:rPr>
+              <w:t>aplicação</w:t>
+            </w:r>
+            <w:r>
+              <w:rPr>
+                <w:color w:val="000000" w:themeColor="text1"/>
+                <w:sz w:val="24"/>
+              </w:rPr>
+              <w:t xml:space="preserve"> INSOMNIA</w:t>
+            </w:r>
             <w:r>
               <w:rPr>
                 <w:color w:val="000000" w:themeColor="text1"/>
@@ -18034,7 +18089,28 @@
                 <w:color w:val="000000" w:themeColor="text1"/>
                 <w:sz w:val="24"/>
               </w:rPr>
-              <w:t>Verbos HTTP</w:t>
+              <w:t>Criação d</w:t>
+            </w:r>
+            <w:r>
+              <w:rPr>
+                <w:color w:val="000000" w:themeColor="text1"/>
+                <w:sz w:val="24"/>
+              </w:rPr>
+              <w:t>a estrutura</w:t>
+            </w:r>
+            <w:r>
+              <w:rPr>
+                <w:color w:val="000000" w:themeColor="text1"/>
+                <w:sz w:val="24"/>
+              </w:rPr>
+              <w:t xml:space="preserve"> d</w:t>
+            </w:r>
+            <w:r>
+              <w:rPr>
+                <w:color w:val="000000" w:themeColor="text1"/>
+                <w:sz w:val="24"/>
+              </w:rPr>
+              <w:t>a</w:t>
             </w:r>
             <w:r>
               <w:rPr>
@@ -18048,57 +18124,70 @@
                 <w:color w:val="000000" w:themeColor="text1"/>
                 <w:sz w:val="24"/>
               </w:rPr>
-              <w:t>(</w:t>
-            </w:r>
-            <w:r>
-              <w:rPr>
-                <w:color w:val="000000" w:themeColor="text1"/>
-                <w:sz w:val="24"/>
-              </w:rPr>
-              <w:t xml:space="preserve">GET, POST, PUT, </w:t>
-            </w:r>
-            <w:r>
-              <w:rPr>
-                <w:color w:val="000000" w:themeColor="text1"/>
-                <w:sz w:val="24"/>
-              </w:rPr>
-              <w:t>DELETE</w:t>
-            </w:r>
-            <w:r>
-              <w:rPr>
-                <w:color w:val="000000" w:themeColor="text1"/>
-                <w:sz w:val="24"/>
-              </w:rPr>
-              <w:t>)</w:t>
-            </w:r>
-            <w:r>
-              <w:rPr>
-                <w:color w:val="000000" w:themeColor="text1"/>
-                <w:sz w:val="24"/>
-              </w:rPr>
-              <w:t xml:space="preserve"> e </w:t>
-            </w:r>
-            <w:r>
-              <w:rPr>
-                <w:color w:val="000000" w:themeColor="text1"/>
-                <w:sz w:val="24"/>
-              </w:rPr>
-              <w:t xml:space="preserve">testes na </w:t>
-            </w:r>
-            <w:r>
-              <w:rPr>
-                <w:color w:val="000000" w:themeColor="text1"/>
-                <w:sz w:val="24"/>
-              </w:rPr>
-              <w:t>aplicação</w:t>
-            </w:r>
-            <w:r>
-              <w:rPr>
-                <w:color w:val="000000" w:themeColor="text1"/>
-                <w:sz w:val="24"/>
-              </w:rPr>
-              <w:t xml:space="preserve"> INSOMNIA</w:t>
-            </w:r>
+              <w:t xml:space="preserve">Aplicação </w:t>
+            </w:r>
+            <w:r>
+              <w:rPr>
+                <w:color w:val="000000" w:themeColor="text1"/>
+                <w:sz w:val="24"/>
+              </w:rPr>
+              <w:t>Web</w:t>
+            </w:r>
+            <w:r>
+              <w:rPr>
+                <w:color w:val="000000" w:themeColor="text1"/>
+                <w:sz w:val="24"/>
+              </w:rPr>
+              <w:t xml:space="preserve">: </w:t>
+            </w:r>
+            <w:r>
+              <w:rPr>
+                <w:color w:val="000000" w:themeColor="text1"/>
+                <w:sz w:val="24"/>
+              </w:rPr>
+              <w:t xml:space="preserve">Server.JS, </w:t>
+            </w:r>
+            <w:proofErr w:type="spellStart"/>
+            <w:r>
+              <w:rPr>
+                <w:color w:val="000000" w:themeColor="text1"/>
+                <w:sz w:val="24"/>
+              </w:rPr>
+              <w:t>Routes</w:t>
+            </w:r>
+            <w:proofErr w:type="spellEnd"/>
+            <w:r>
+              <w:rPr>
+                <w:color w:val="000000" w:themeColor="text1"/>
+                <w:sz w:val="24"/>
+              </w:rPr>
+              <w:t xml:space="preserve">, </w:t>
+            </w:r>
+            <w:proofErr w:type="spellStart"/>
+            <w:r>
+              <w:rPr>
+                <w:color w:val="000000" w:themeColor="text1"/>
+                <w:sz w:val="24"/>
+              </w:rPr>
+              <w:t>Databases</w:t>
+            </w:r>
+            <w:proofErr w:type="spellEnd"/>
+            <w:r>
+              <w:rPr>
+                <w:color w:val="000000" w:themeColor="text1"/>
+                <w:sz w:val="24"/>
+              </w:rPr>
+              <w:t xml:space="preserve">, </w:t>
+            </w:r>
+            <w:proofErr w:type="spellStart"/>
+            <w:r>
+              <w:rPr>
+                <w:color w:val="000000" w:themeColor="text1"/>
+                <w:sz w:val="24"/>
+              </w:rPr>
+              <w:t>Controllers</w:t>
+            </w:r>
+            <w:proofErr w:type="spellEnd"/>
             <w:r>
               <w:rPr>
                 <w:color w:val="000000" w:themeColor="text1"/>
@@ -18179,49 +18268,37 @@
                 <w:color w:val="000000" w:themeColor="text1"/>
                 <w:sz w:val="24"/>
               </w:rPr>
-              <w:t>Criação d</w:t>
-            </w:r>
-            <w:r>
-              <w:rPr>
-                <w:color w:val="000000" w:themeColor="text1"/>
-                <w:sz w:val="24"/>
-              </w:rPr>
-              <w:t>a estrutura</w:t>
-            </w:r>
-            <w:r>
-              <w:rPr>
-                <w:color w:val="000000" w:themeColor="text1"/>
-                <w:sz w:val="24"/>
-              </w:rPr>
-              <w:t xml:space="preserve"> d</w:t>
-            </w:r>
-            <w:r>
-              <w:rPr>
-                <w:color w:val="000000" w:themeColor="text1"/>
-                <w:sz w:val="24"/>
-              </w:rPr>
-              <w:t>a</w:t>
-            </w:r>
-            <w:r>
-              <w:rPr>
-                <w:color w:val="000000" w:themeColor="text1"/>
-                <w:sz w:val="24"/>
-              </w:rPr>
-              <w:t xml:space="preserve"> </w:t>
-            </w:r>
-            <w:r>
-              <w:rPr>
-                <w:color w:val="000000" w:themeColor="text1"/>
-                <w:sz w:val="24"/>
-              </w:rPr>
-              <w:t xml:space="preserve">Aplicação </w:t>
-            </w:r>
-            <w:r>
-              <w:rPr>
-                <w:color w:val="000000" w:themeColor="text1"/>
-                <w:sz w:val="24"/>
-              </w:rPr>
-              <w:t>Web;</w:t>
+              <w:t>Integração com Banco de Dados</w:t>
+            </w:r>
+            <w:r>
+              <w:rPr>
+                <w:color w:val="000000" w:themeColor="text1"/>
+                <w:sz w:val="24"/>
+              </w:rPr>
+              <w:t xml:space="preserve">: KNEX.JS, </w:t>
+            </w:r>
+            <w:proofErr w:type="spellStart"/>
+            <w:r>
+              <w:rPr>
+                <w:color w:val="000000" w:themeColor="text1"/>
+                <w:sz w:val="24"/>
+              </w:rPr>
+              <w:t>M</w:t>
+            </w:r>
+            <w:r>
+              <w:rPr>
+                <w:color w:val="000000" w:themeColor="text1"/>
+                <w:sz w:val="24"/>
+              </w:rPr>
+              <w:t>igrations</w:t>
+            </w:r>
+            <w:proofErr w:type="spellEnd"/>
+            <w:r>
+              <w:rPr>
+                <w:color w:val="000000" w:themeColor="text1"/>
+                <w:sz w:val="24"/>
+              </w:rPr>
+              <w:t>.</w:t>
             </w:r>
           </w:p>
           <w:p>
@@ -18246,14 +18323,76 @@
                 <w:color w:val="000000" w:themeColor="text1"/>
                 <w:sz w:val="24"/>
               </w:rPr>
-              <w:t>Integração com Banco de Dados</w:t>
-            </w:r>
-            <w:r>
-              <w:rPr>
-                <w:color w:val="000000" w:themeColor="text1"/>
-                <w:sz w:val="24"/>
-              </w:rPr>
-              <w:t>.</w:t>
+              <w:t>Inserção</w:t>
+            </w:r>
+            <w:r>
+              <w:rPr>
+                <w:color w:val="000000" w:themeColor="text1"/>
+                <w:sz w:val="24"/>
+              </w:rPr>
+              <w:t xml:space="preserve"> de </w:t>
+            </w:r>
+            <w:proofErr w:type="spellStart"/>
+            <w:r>
+              <w:rPr>
+                <w:color w:val="000000" w:themeColor="text1"/>
+                <w:sz w:val="24"/>
+              </w:rPr>
+              <w:t>Controllers</w:t>
+            </w:r>
+            <w:proofErr w:type="spellEnd"/>
+            <w:r>
+              <w:rPr>
+                <w:color w:val="000000" w:themeColor="text1"/>
+                <w:sz w:val="24"/>
+              </w:rPr>
+              <w:t xml:space="preserve"> baseado no m</w:t>
+            </w:r>
+            <w:r>
+              <w:rPr>
+                <w:color w:val="000000" w:themeColor="text1"/>
+                <w:sz w:val="24"/>
+              </w:rPr>
+              <w:t>odelo MCV (Model-</w:t>
+            </w:r>
+            <w:proofErr w:type="spellStart"/>
+            <w:r>
+              <w:rPr>
+                <w:color w:val="000000" w:themeColor="text1"/>
+                <w:sz w:val="24"/>
+              </w:rPr>
+              <w:t>View</w:t>
+            </w:r>
+            <w:proofErr w:type="spellEnd"/>
+            <w:r>
+              <w:rPr>
+                <w:color w:val="000000" w:themeColor="text1"/>
+                <w:sz w:val="24"/>
+              </w:rPr>
+              <w:t>-</w:t>
+            </w:r>
+            <w:proofErr w:type="spellStart"/>
+            <w:r>
+              <w:rPr>
+                <w:color w:val="000000" w:themeColor="text1"/>
+                <w:sz w:val="24"/>
+              </w:rPr>
+              <w:t>Controller</w:t>
+            </w:r>
+            <w:proofErr w:type="spellEnd"/>
+            <w:r>
+              <w:rPr>
+                <w:color w:val="000000" w:themeColor="text1"/>
+                <w:sz w:val="24"/>
+              </w:rPr>
+              <w:t>)</w:t>
+            </w:r>
+            <w:r>
+              <w:rPr>
+                <w:color w:val="000000" w:themeColor="text1"/>
+                <w:sz w:val="24"/>
+              </w:rPr>
+              <w:t>;</w:t>
             </w:r>
           </w:p>
         </w:tc>
@@ -18925,6 +19064,178 @@
                 <w:sz w:val="24"/>
               </w:rPr>
               <w:t>https://docs.insomnia.rest/</w:t>
+            </w:r>
+            <w:r>
+              <w:rPr>
+                <w:color w:val="000000" w:themeColor="text1"/>
+                <w:sz w:val="24"/>
+              </w:rPr>
+              <w:t>&gt;</w:t>
+            </w:r>
+          </w:p>
+          <w:p>
+            <w:pPr>
+              <w:pStyle w:val="TableParagraph"/>
+              <w:tabs>
+                <w:tab w:val="left" w:pos="1264"/>
+                <w:tab w:val="left" w:pos="1826"/>
+              </w:tabs>
+              <w:spacing w:before="9" w:line="274" w:lineRule="exact"/>
+              <w:ind w:right="107"/>
+              <w:rPr>
+                <w:color w:val="000000" w:themeColor="text1"/>
+                <w:sz w:val="24"/>
+              </w:rPr>
+            </w:pPr>
+            <w:r>
+              <w:rPr>
+                <w:color w:val="000000" w:themeColor="text1"/>
+                <w:sz w:val="24"/>
+              </w:rPr>
+              <w:t>Acesso em: 26 jul. 2022.</w:t>
+            </w:r>
+          </w:p>
+          <w:p>
+            <w:pPr>
+              <w:pStyle w:val="TableParagraph"/>
+              <w:tabs>
+                <w:tab w:val="left" w:pos="1264"/>
+                <w:tab w:val="left" w:pos="1826"/>
+              </w:tabs>
+              <w:spacing w:before="9" w:line="274" w:lineRule="exact"/>
+              <w:ind w:right="107"/>
+              <w:rPr>
+                <w:color w:val="000000" w:themeColor="text1"/>
+                <w:sz w:val="24"/>
+              </w:rPr>
+            </w:pPr>
+          </w:p>
+          <w:p>
+            <w:pPr>
+              <w:pStyle w:val="TableParagraph"/>
+              <w:spacing w:line="271" w:lineRule="exact"/>
+              <w:rPr>
+                <w:b/>
+                <w:color w:val="000000" w:themeColor="text1"/>
+                <w:sz w:val="24"/>
+              </w:rPr>
+            </w:pPr>
+            <w:r>
+              <w:rPr>
+                <w:bCs/>
+                <w:color w:val="000000" w:themeColor="text1"/>
+                <w:sz w:val="24"/>
+              </w:rPr>
+              <w:t>KNEX</w:t>
+            </w:r>
+            <w:r>
+              <w:rPr>
+                <w:bCs/>
+                <w:color w:val="000000" w:themeColor="text1"/>
+                <w:sz w:val="24"/>
+              </w:rPr>
+              <w:t>.JS</w:t>
+            </w:r>
+            <w:r>
+              <w:rPr>
+                <w:bCs/>
+                <w:color w:val="000000" w:themeColor="text1"/>
+                <w:sz w:val="24"/>
+              </w:rPr>
+              <w:t>.</w:t>
+            </w:r>
+            <w:r>
+              <w:rPr>
+                <w:b/>
+                <w:color w:val="000000" w:themeColor="text1"/>
+                <w:sz w:val="24"/>
+              </w:rPr>
+              <w:t xml:space="preserve"> </w:t>
+            </w:r>
+            <w:r>
+              <w:rPr>
+                <w:color w:val="000000" w:themeColor="text1"/>
+                <w:sz w:val="24"/>
+              </w:rPr>
+              <w:t xml:space="preserve"> </w:t>
+            </w:r>
+            <w:r>
+              <w:rPr>
+                <w:b/>
+                <w:bCs/>
+                <w:color w:val="000000" w:themeColor="text1"/>
+                <w:sz w:val="24"/>
+              </w:rPr>
+              <w:t>Referência Docs.</w:t>
+            </w:r>
+            <w:r>
+              <w:rPr>
+                <w:color w:val="000000" w:themeColor="text1"/>
+                <w:sz w:val="24"/>
+              </w:rPr>
+              <w:t xml:space="preserve"> </w:t>
+            </w:r>
+          </w:p>
+          <w:p>
+            <w:pPr>
+              <w:pStyle w:val="TableParagraph"/>
+              <w:tabs>
+                <w:tab w:val="left" w:pos="1264"/>
+                <w:tab w:val="left" w:pos="1826"/>
+              </w:tabs>
+              <w:spacing w:before="4" w:line="274" w:lineRule="exact"/>
+              <w:ind w:right="94"/>
+              <w:rPr>
+                <w:strike/>
+                <w:color w:val="000000" w:themeColor="text1"/>
+                <w:sz w:val="24"/>
+              </w:rPr>
+            </w:pPr>
+            <w:r>
+              <w:rPr>
+                <w:color w:val="000000" w:themeColor="text1"/>
+                <w:sz w:val="24"/>
+              </w:rPr>
+              <w:t>Disponível</w:t>
+            </w:r>
+            <w:r>
+              <w:rPr>
+                <w:color w:val="000000" w:themeColor="text1"/>
+                <w:sz w:val="24"/>
+              </w:rPr>
+              <w:tab/>
+              <w:t>em:</w:t>
+            </w:r>
+            <w:r>
+              <w:rPr>
+                <w:color w:val="000000" w:themeColor="text1"/>
+                <w:sz w:val="24"/>
+              </w:rPr>
+              <w:tab/>
+              <w:t>&lt;</w:t>
+            </w:r>
+            <w:r>
+              <w:rPr>
+                <w:color w:val="000000" w:themeColor="text1"/>
+                <w:sz w:val="24"/>
+              </w:rPr>
+              <w:t>https://knexjs.org/</w:t>
+            </w:r>
+            <w:proofErr w:type="spellStart"/>
+            <w:r>
+              <w:rPr>
+                <w:color w:val="000000" w:themeColor="text1"/>
+                <w:sz w:val="24"/>
+              </w:rPr>
+              <w:t>guide</w:t>
+            </w:r>
+            <w:proofErr w:type="spellEnd"/>
+            <w:r>
+              <w:rPr>
+                <w:color w:val="000000" w:themeColor="text1"/>
+                <w:sz w:val="24"/>
+              </w:rPr>
+              <w:t>/</w:t>
             </w:r>
             <w:r>
               <w:rPr>
@@ -20501,6 +20812,7 @@
                 <w:color w:val="000000" w:themeColor="text1"/>
                 <w:sz w:val="24"/>
               </w:rPr>
+              <w:lastRenderedPageBreak/>
               <w:t>Referências Bibliográficas</w:t>
             </w:r>
           </w:p>
@@ -21934,7 +22246,14 @@
         <w:rPr>
           <w:color w:val="000000" w:themeColor="text1"/>
         </w:rPr>
-        <w:t>Este item especifica a infraestrutura necessária ao curso, como salas de aula, laboratórios específicos, equipamentos e materiais didáticos necessários ao funcionamento do curso. Segue o quadro abaixo:</w:t>
+        <w:t xml:space="preserve">Este item especifica a infraestrutura necessária ao curso, como salas de aula, laboratórios específicos, equipamentos e materiais didáticos necessários ao funcionamento do curso. Segue </w:t>
+      </w:r>
+      <w:r>
+        <w:rPr>
+          <w:color w:val="000000" w:themeColor="text1"/>
+        </w:rPr>
+        <w:lastRenderedPageBreak/>
+        <w:t>o quadro abaixo:</w:t>
       </w:r>
     </w:p>
     <w:p>
@@ -22139,7 +22458,6 @@
                 <w:color w:val="000000" w:themeColor="text1"/>
                 <w:sz w:val="24"/>
               </w:rPr>
-              <w:lastRenderedPageBreak/>
               <w:t>1</w:t>
             </w:r>
           </w:p>
@@ -24975,6 +25293,7 @@
           <w:color w:val="000000" w:themeColor="text1"/>
           <w:sz w:val="24"/>
         </w:rPr>
+        <w:lastRenderedPageBreak/>
         <w:t xml:space="preserve">Quadro 6 – </w:t>
       </w:r>
       <w:r>
@@ -25101,7 +25420,6 @@
                 <w:color w:val="000000" w:themeColor="text1"/>
                 <w:sz w:val="24"/>
               </w:rPr>
-              <w:lastRenderedPageBreak/>
               <w:t>UC’s</w:t>
             </w:r>
             <w:proofErr w:type="spellEnd"/>

</xml_diff>

<commit_message>
add class 05 aggregation functions
</commit_message>
<xml_diff>
--- a/Documents/PPC-Desenvolvendor-Web.docx
+++ b/Documents/PPC-Desenvolvendor-Web.docx
@@ -2996,7 +2996,6 @@
                 <w:sz w:val="24"/>
               </w:rPr>
             </w:pPr>
-            <w:proofErr w:type="gramStart"/>
             <w:r>
               <w:rPr>
                 <w:b/>
@@ -3005,7 +3004,6 @@
               </w:rPr>
               <w:t>Público Alvo</w:t>
             </w:r>
-            <w:proofErr w:type="gramEnd"/>
           </w:p>
         </w:tc>
         <w:tc>
@@ -3048,15 +3046,7 @@
                 <w:color w:val="000000" w:themeColor="text1"/>
                 <w:sz w:val="24"/>
               </w:rPr>
-              <w:t xml:space="preserve">adultos    </w:t>
-            </w:r>
-            <w:proofErr w:type="gramStart"/>
-            <w:r>
-              <w:rPr>
-                <w:color w:val="000000" w:themeColor="text1"/>
-                <w:sz w:val="24"/>
-              </w:rPr>
-              <w:t xml:space="preserve">que </w:t>
+              <w:t xml:space="preserve">adultos    que </w:t>
             </w:r>
             <w:r>
               <w:rPr>
@@ -3071,15 +3061,7 @@
                 <w:color w:val="000000" w:themeColor="text1"/>
                 <w:sz w:val="24"/>
               </w:rPr>
-              <w:t>busquem</w:t>
-            </w:r>
-            <w:proofErr w:type="gramEnd"/>
-            <w:r>
-              <w:rPr>
-                <w:color w:val="000000" w:themeColor="text1"/>
-                <w:sz w:val="24"/>
-              </w:rPr>
-              <w:t xml:space="preserve">  </w:t>
+              <w:t xml:space="preserve">busquem  </w:t>
             </w:r>
             <w:r>
               <w:rPr>
@@ -4974,27 +4956,6 @@
             </w:r>
             <w:r>
               <w:rPr>
-                <w:color w:val="FF0000"/>
-                <w:sz w:val="24"/>
-              </w:rPr>
-              <w:t>18</w:t>
-            </w:r>
-            <w:r>
-              <w:rPr>
-                <w:color w:val="FF0000"/>
-                <w:sz w:val="24"/>
-              </w:rPr>
-              <w:t>h</w:t>
-            </w:r>
-            <w:r>
-              <w:rPr>
-                <w:color w:val="FF0000"/>
-                <w:sz w:val="24"/>
-              </w:rPr>
-              <w:t>/</w:t>
-            </w:r>
-            <w:r>
-              <w:rPr>
                 <w:color w:val="00B050"/>
                 <w:sz w:val="24"/>
               </w:rPr>
@@ -5081,27 +5042,6 @@
             </w:r>
             <w:r>
               <w:rPr>
-                <w:color w:val="FF0000"/>
-                <w:sz w:val="24"/>
-              </w:rPr>
-              <w:t>18</w:t>
-            </w:r>
-            <w:r>
-              <w:rPr>
-                <w:color w:val="FF0000"/>
-                <w:sz w:val="24"/>
-              </w:rPr>
-              <w:t>h</w:t>
-            </w:r>
-            <w:r>
-              <w:rPr>
-                <w:color w:val="FF0000"/>
-                <w:sz w:val="24"/>
-              </w:rPr>
-              <w:t>/</w:t>
-            </w:r>
-            <w:r>
-              <w:rPr>
                 <w:color w:val="00B050"/>
                 <w:sz w:val="24"/>
               </w:rPr>
@@ -5170,15 +5110,7 @@
                 <w:color w:val="000000" w:themeColor="text1"/>
                 <w:sz w:val="24"/>
               </w:rPr>
-              <w:t>0h/</w:t>
-            </w:r>
-            <w:proofErr w:type="gramStart"/>
-            <w:r>
-              <w:rPr>
-                <w:color w:val="000000" w:themeColor="text1"/>
-                <w:sz w:val="24"/>
-              </w:rPr>
-              <w:t>a</w:t>
+              <w:t>0h/a</w:t>
             </w:r>
             <w:r>
               <w:rPr>
@@ -5201,7 +5133,6 @@
               </w:rPr>
               <w:t>60</w:t>
             </w:r>
-            <w:proofErr w:type="gramEnd"/>
             <w:r>
               <w:rPr>
                 <w:color w:val="00B050"/>
@@ -5341,10 +5272,17 @@
             </w:pPr>
             <w:r>
               <w:rPr>
-                <w:color w:val="FF0000"/>
-                <w:sz w:val="24"/>
-              </w:rPr>
-              <w:t>20h</w:t>
+                <w:color w:val="00B050"/>
+                <w:sz w:val="24"/>
+              </w:rPr>
+              <w:t>16</w:t>
+            </w:r>
+            <w:r>
+              <w:rPr>
+                <w:color w:val="00B050"/>
+                <w:sz w:val="24"/>
+              </w:rPr>
+              <w:t>h</w:t>
             </w:r>
           </w:p>
         </w:tc>
@@ -5437,7 +5375,7 @@
                 <w:color w:val="FF0000"/>
                 <w:sz w:val="24"/>
               </w:rPr>
-              <w:t>4</w:t>
+              <w:t>8</w:t>
             </w:r>
             <w:r>
               <w:rPr>
@@ -5544,7 +5482,7 @@
                 <w:color w:val="00B050"/>
                 <w:sz w:val="24"/>
               </w:rPr>
-              <w:t>8-4</w:t>
+              <w:t>12</w:t>
             </w:r>
             <w:r>
               <w:rPr>
@@ -5638,27 +5576,6 @@
                 <w:sz w:val="24"/>
               </w:rPr>
               <w:t xml:space="preserve"> </w:t>
-            </w:r>
-            <w:r>
-              <w:rPr>
-                <w:color w:val="FF0000"/>
-                <w:sz w:val="24"/>
-              </w:rPr>
-              <w:t>8</w:t>
-            </w:r>
-            <w:r>
-              <w:rPr>
-                <w:color w:val="FF0000"/>
-                <w:sz w:val="24"/>
-              </w:rPr>
-              <w:t>h</w:t>
-            </w:r>
-            <w:r>
-              <w:rPr>
-                <w:color w:val="FF0000"/>
-                <w:sz w:val="24"/>
-              </w:rPr>
-              <w:t>/</w:t>
             </w:r>
             <w:r>
               <w:rPr>
@@ -14640,24 +14557,15 @@
                 <w:color w:val="FF0000"/>
                 <w:sz w:val="24"/>
               </w:rPr>
-              <w:t xml:space="preserve">, </w:t>
-            </w:r>
-            <w:proofErr w:type="gramStart"/>
+              <w:t>, etc</w:t>
+            </w:r>
             <w:r>
               <w:rPr>
                 <w:color w:val="FF0000"/>
                 <w:sz w:val="24"/>
               </w:rPr>
-              <w:t>etc</w:t>
-            </w:r>
-            <w:r>
-              <w:rPr>
-                <w:color w:val="FF0000"/>
-                <w:sz w:val="24"/>
-              </w:rPr>
               <w:t xml:space="preserve"> ;</w:t>
             </w:r>
-            <w:proofErr w:type="gramEnd"/>
           </w:p>
           <w:p>
             <w:pPr>
@@ -14741,24 +14649,15 @@
                 <w:color w:val="FF0000"/>
                 <w:sz w:val="24"/>
               </w:rPr>
-              <w:t xml:space="preserve">INT, VARCHAR, DATE, </w:t>
-            </w:r>
-            <w:proofErr w:type="gramStart"/>
+              <w:t>INT, VARCHAR, DATE, DECIMAL</w:t>
+            </w:r>
             <w:r>
               <w:rPr>
                 <w:color w:val="FF0000"/>
                 <w:sz w:val="24"/>
               </w:rPr>
-              <w:t>DECIMAL</w:t>
-            </w:r>
-            <w:r>
-              <w:rPr>
-                <w:color w:val="FF0000"/>
-                <w:sz w:val="24"/>
-              </w:rPr>
               <w:t>, etc</w:t>
             </w:r>
-            <w:proofErr w:type="gramEnd"/>
             <w:r>
               <w:rPr>
                 <w:color w:val="FF0000"/>
@@ -14828,23 +14727,7 @@
                 <w:color w:val="FF0000"/>
                 <w:sz w:val="24"/>
               </w:rPr>
-              <w:t xml:space="preserve"> Cardinalidade, Especialização, </w:t>
-            </w:r>
-            <w:proofErr w:type="gramStart"/>
-            <w:r>
-              <w:rPr>
-                <w:color w:val="FF0000"/>
-                <w:sz w:val="24"/>
-              </w:rPr>
-              <w:t>Entidades, etc</w:t>
-            </w:r>
-            <w:proofErr w:type="gramEnd"/>
-            <w:r>
-              <w:rPr>
-                <w:color w:val="FF0000"/>
-                <w:sz w:val="24"/>
-              </w:rPr>
-              <w:t>;</w:t>
+              <w:t xml:space="preserve"> Cardinalidade, Especialização, Entidades, etc;</w:t>
             </w:r>
           </w:p>
           <w:p>
@@ -15012,23 +14895,7 @@
                 <w:color w:val="FF0000"/>
                 <w:sz w:val="24"/>
               </w:rPr>
-              <w:t xml:space="preserve">: CREATE, ALTER, </w:t>
-            </w:r>
-            <w:proofErr w:type="gramStart"/>
-            <w:r>
-              <w:rPr>
-                <w:color w:val="FF0000"/>
-                <w:sz w:val="24"/>
-              </w:rPr>
-              <w:t>DROP, etc</w:t>
-            </w:r>
-            <w:proofErr w:type="gramEnd"/>
-            <w:r>
-              <w:rPr>
-                <w:color w:val="FF0000"/>
-                <w:sz w:val="24"/>
-              </w:rPr>
-              <w:t>;</w:t>
+              <w:t>: CREATE, ALTER, DROP, etc;</w:t>
             </w:r>
           </w:p>
           <w:p>
@@ -15076,23 +14943,7 @@
                 <w:color w:val="FF0000"/>
                 <w:sz w:val="24"/>
               </w:rPr>
-              <w:t xml:space="preserve">: SELECT, INSERT, UPDATE, </w:t>
-            </w:r>
-            <w:proofErr w:type="gramStart"/>
-            <w:r>
-              <w:rPr>
-                <w:color w:val="FF0000"/>
-                <w:sz w:val="24"/>
-              </w:rPr>
-              <w:t>DELETE, etc</w:t>
-            </w:r>
-            <w:proofErr w:type="gramEnd"/>
-            <w:r>
-              <w:rPr>
-                <w:color w:val="FF0000"/>
-                <w:sz w:val="24"/>
-              </w:rPr>
-              <w:t>;</w:t>
+              <w:t>: SELECT, INSERT, UPDATE, DELETE, etc;</w:t>
             </w:r>
           </w:p>
           <w:p>
@@ -15141,23 +14992,7 @@
                 <w:color w:val="FF0000"/>
                 <w:sz w:val="24"/>
               </w:rPr>
-              <w:t xml:space="preserve">com agrupamento e cláusulas WHERE, ORDER </w:t>
-            </w:r>
-            <w:proofErr w:type="gramStart"/>
-            <w:r>
-              <w:rPr>
-                <w:color w:val="FF0000"/>
-                <w:sz w:val="24"/>
-              </w:rPr>
-              <w:t>BY, etc</w:t>
-            </w:r>
-            <w:proofErr w:type="gramEnd"/>
-            <w:r>
-              <w:rPr>
-                <w:color w:val="FF0000"/>
-                <w:sz w:val="24"/>
-              </w:rPr>
-              <w:t>:</w:t>
+              <w:t>com agrupamento e cláusulas WHERE, ORDER BY, etc:</w:t>
             </w:r>
           </w:p>
           <w:p>
@@ -15325,21 +15160,7 @@
               <w:rPr>
                 <w:sz w:val="24"/>
               </w:rPr>
-              <w:t>=</w:t>
-            </w:r>
-            <w:proofErr w:type="gramStart"/>
-            <w:r>
-              <w:rPr>
-                <w:sz w:val="24"/>
-              </w:rPr>
-              <w:t>, !</w:t>
-            </w:r>
-            <w:proofErr w:type="gramEnd"/>
-            <w:r>
-              <w:rPr>
-                <w:sz w:val="24"/>
-              </w:rPr>
-              <w:t>=, &lt;&gt;</w:t>
+              <w:t>=, !=, &lt;&gt;</w:t>
             </w:r>
             <w:r>
               <w:rPr>
@@ -17316,7 +17137,6 @@
               </w:rPr>
               <w:t xml:space="preserve"> e Git comandos: ADD, COMMIT, LOG, STATUS, DIFF, </w:t>
             </w:r>
-            <w:proofErr w:type="gramStart"/>
             <w:r>
               <w:rPr>
                 <w:color w:val="000000" w:themeColor="text1"/>
@@ -17331,7 +17151,6 @@
               </w:rPr>
               <w:t>etc</w:t>
             </w:r>
-            <w:proofErr w:type="gramEnd"/>
             <w:r>
               <w:rPr>
                 <w:color w:val="000000" w:themeColor="text1"/>
@@ -18333,23 +18152,7 @@
                 <w:rFonts w:cs="Arial"/>
                 <w:sz w:val="24"/>
               </w:rPr>
-              <w:t xml:space="preserve">ocabulários em </w:t>
-            </w:r>
-            <w:proofErr w:type="gramStart"/>
-            <w:r>
-              <w:rPr>
-                <w:rFonts w:cs="Arial"/>
-                <w:sz w:val="24"/>
-              </w:rPr>
-              <w:t>Inglês</w:t>
-            </w:r>
-            <w:proofErr w:type="gramEnd"/>
-            <w:r>
-              <w:rPr>
-                <w:rFonts w:cs="Arial"/>
-                <w:sz w:val="24"/>
-              </w:rPr>
-              <w:t xml:space="preserve"> para trabalhar com desenvolvimento </w:t>
+              <w:t xml:space="preserve">ocabulários em Inglês para trabalhar com desenvolvimento </w:t>
             </w:r>
             <w:r>
               <w:rPr>
@@ -18770,23 +18573,7 @@
                 <w:rFonts w:cs="Arial"/>
                 <w:color w:val="000000" w:themeColor="text1"/>
               </w:rPr>
-              <w:t xml:space="preserve">Tecnologia em </w:t>
-            </w:r>
-            <w:proofErr w:type="gramStart"/>
-            <w:r>
-              <w:rPr>
-                <w:rFonts w:cs="Arial"/>
-                <w:color w:val="000000" w:themeColor="text1"/>
-              </w:rPr>
-              <w:t>Inglês</w:t>
-            </w:r>
-            <w:proofErr w:type="gramEnd"/>
-            <w:r>
-              <w:rPr>
-                <w:rFonts w:cs="Arial"/>
-                <w:color w:val="000000" w:themeColor="text1"/>
-              </w:rPr>
-              <w:t>:</w:t>
+              <w:t>Tecnologia em Inglês:</w:t>
             </w:r>
             <w:r>
               <w:rPr>
@@ -19198,23 +18985,7 @@
                 <w:color w:val="000000" w:themeColor="text1"/>
                 <w:sz w:val="24"/>
               </w:rPr>
-              <w:t xml:space="preserve">Segurança de Redes: Wi-Fi, </w:t>
-            </w:r>
-            <w:proofErr w:type="gramStart"/>
-            <w:r>
-              <w:rPr>
-                <w:color w:val="000000" w:themeColor="text1"/>
-                <w:sz w:val="24"/>
-              </w:rPr>
-              <w:t>Bluetooth, etc</w:t>
-            </w:r>
-            <w:proofErr w:type="gramEnd"/>
-            <w:r>
-              <w:rPr>
-                <w:color w:val="000000" w:themeColor="text1"/>
-                <w:sz w:val="24"/>
-              </w:rPr>
-              <w:t xml:space="preserve">; </w:t>
+              <w:t xml:space="preserve">Segurança de Redes: Wi-Fi, Bluetooth, etc; </w:t>
             </w:r>
           </w:p>
           <w:p>
@@ -19239,23 +19010,7 @@
                 <w:color w:val="000000" w:themeColor="text1"/>
                 <w:sz w:val="24"/>
               </w:rPr>
-              <w:t xml:space="preserve">Segurança em Dispositivos Móveis: Cuidados Gerais, Informações Pessoais, Aplicativos de Terceiros, Conexão </w:t>
-            </w:r>
-            <w:proofErr w:type="gramStart"/>
-            <w:r>
-              <w:rPr>
-                <w:color w:val="000000" w:themeColor="text1"/>
-                <w:sz w:val="24"/>
-              </w:rPr>
-              <w:t>Publica, etc</w:t>
-            </w:r>
-            <w:proofErr w:type="gramEnd"/>
-            <w:r>
-              <w:rPr>
-                <w:color w:val="000000" w:themeColor="text1"/>
-                <w:sz w:val="24"/>
-              </w:rPr>
-              <w:t>;</w:t>
+              <w:t>Segurança em Dispositivos Móveis: Cuidados Gerais, Informações Pessoais, Aplicativos de Terceiros, Conexão Publica, etc;</w:t>
             </w:r>
           </w:p>
           <w:p>
@@ -24987,7 +24742,6 @@
         </w:rPr>
         <w:t xml:space="preserve"> de </w:t>
       </w:r>
-      <w:proofErr w:type="gramStart"/>
       <w:r>
         <w:rPr>
           <w:color w:val="000000" w:themeColor="text1"/>
@@ -24995,7 +24749,6 @@
         </w:rPr>
         <w:t>Julho</w:t>
       </w:r>
-      <w:proofErr w:type="gramEnd"/>
       <w:r>
         <w:rPr>
           <w:color w:val="000000" w:themeColor="text1"/>
@@ -25008,17 +24761,8 @@
           <w:color w:val="000000" w:themeColor="text1"/>
           <w:sz w:val="16"/>
         </w:rPr>
-        <w:t xml:space="preserve">26 de </w:t>
+        <w:t>26 de Julho</w:t>
       </w:r>
-      <w:proofErr w:type="gramStart"/>
-      <w:r>
-        <w:rPr>
-          <w:color w:val="000000" w:themeColor="text1"/>
-          <w:sz w:val="16"/>
-        </w:rPr>
-        <w:t>Julho</w:t>
-      </w:r>
-      <w:proofErr w:type="gramEnd"/>
       <w:r>
         <w:rPr>
           <w:color w:val="000000" w:themeColor="text1"/>
@@ -25111,7 +24855,6 @@
         </w:rPr>
         <w:t xml:space="preserve"> </w:t>
       </w:r>
-      <w:proofErr w:type="gramStart"/>
       <w:r>
         <w:rPr>
           <w:color w:val="000000" w:themeColor="text1"/>
@@ -25144,7 +24887,6 @@
         </w:rPr>
         <w:tab/>
       </w:r>
-      <w:proofErr w:type="gramEnd"/>
       <w:r>
         <w:rPr>
           <w:color w:val="000000" w:themeColor="text1"/>

</xml_diff>